<commit_message>
Set "STP.docx" to baseline after review comment  incorporation.
Updated ORM records.
</commit_message>
<xml_diff>
--- a/MGMT/QUALITY/STP/OBSOLETE/STP.docx
+++ b/MGMT/QUALITY/STP/OBSOLETE/STP.docx
@@ -1212,6 +1212,14 @@
                 <w:szCs w:val="20"/>
               </w:rPr>
             </w:pPr>
+            <w:r>
+              <w:rPr>
+                <w:rFonts w:ascii="Times New Roman" w:hAnsi="Times New Roman" w:cs="Times New Roman"/>
+                <w:sz w:val="20"/>
+                <w:szCs w:val="20"/>
+              </w:rPr>
+              <w:t>1.1</w:t>
+            </w:r>
           </w:p>
         </w:tc>
         <w:tc>
@@ -1226,6 +1234,14 @@
                 <w:szCs w:val="20"/>
               </w:rPr>
             </w:pPr>
+            <w:r>
+              <w:rPr>
+                <w:rFonts w:ascii="Times New Roman" w:hAnsi="Times New Roman" w:cs="Times New Roman"/>
+                <w:sz w:val="20"/>
+                <w:szCs w:val="20"/>
+              </w:rPr>
+              <w:t>22/12/2018</w:t>
+            </w:r>
           </w:p>
         </w:tc>
         <w:tc>
@@ -1240,6 +1256,14 @@
                 <w:szCs w:val="20"/>
               </w:rPr>
             </w:pPr>
+            <w:r>
+              <w:rPr>
+                <w:rFonts w:ascii="Times New Roman" w:hAnsi="Times New Roman" w:cs="Times New Roman"/>
+                <w:sz w:val="20"/>
+                <w:szCs w:val="20"/>
+              </w:rPr>
+              <w:t>NayLA</w:t>
+            </w:r>
           </w:p>
         </w:tc>
         <w:tc>
@@ -1254,6 +1278,14 @@
                 <w:szCs w:val="20"/>
               </w:rPr>
             </w:pPr>
+            <w:r>
+              <w:rPr>
+                <w:rFonts w:ascii="Times New Roman" w:hAnsi="Times New Roman" w:cs="Times New Roman"/>
+                <w:sz w:val="20"/>
+                <w:szCs w:val="20"/>
+              </w:rPr>
+              <w:t>Set baseline after review comment incorporation.</w:t>
+            </w:r>
           </w:p>
         </w:tc>
       </w:tr>
@@ -4501,7 +4533,23 @@
           <w:sz w:val="20"/>
           <w:szCs w:val="20"/>
         </w:rPr>
-        <w:t>All components and their functionalities of the software system will be tested and verified with the requirenments.</w:t>
+        <w:t>All components and their functionalities of the software system will be teste</w:t>
+      </w:r>
+      <w:r>
+        <w:rPr>
+          <w:rFonts w:ascii="Times New Roman" w:hAnsi="Times New Roman" w:cs="Times New Roman"/>
+          <w:sz w:val="20"/>
+          <w:szCs w:val="20"/>
+        </w:rPr>
+        <w:t>d and verified with the require</w:t>
+      </w:r>
+      <w:r>
+        <w:rPr>
+          <w:rFonts w:ascii="Times New Roman" w:hAnsi="Times New Roman" w:cs="Times New Roman"/>
+          <w:sz w:val="20"/>
+          <w:szCs w:val="20"/>
+        </w:rPr>
+        <w:t>ments.</w:t>
       </w:r>
     </w:p>
     <w:p>
@@ -6760,7 +6808,23 @@
           <w:sz w:val="20"/>
           <w:szCs w:val="20"/>
         </w:rPr>
-        <w:t>All the defects would come along witha snapshot JPEG format</w:t>
+        <w:t>All the defects would come along with</w:t>
+      </w:r>
+      <w:r>
+        <w:rPr>
+          <w:rFonts w:ascii="Times New Roman" w:hAnsi="Times New Roman" w:cs="Times New Roman"/>
+          <w:sz w:val="20"/>
+          <w:szCs w:val="20"/>
+        </w:rPr>
+        <w:t xml:space="preserve"> </w:t>
+      </w:r>
+      <w:r>
+        <w:rPr>
+          <w:rFonts w:ascii="Times New Roman" w:hAnsi="Times New Roman" w:cs="Times New Roman"/>
+          <w:sz w:val="20"/>
+          <w:szCs w:val="20"/>
+        </w:rPr>
+        <w:t>a snapshot JPEG format</w:t>
       </w:r>
     </w:p>
     <w:p>
@@ -7275,7 +7339,34 @@
           <w:sz w:val="20"/>
           <w:szCs w:val="20"/>
         </w:rPr>
-        <w:t xml:space="preserve"> as below.</w:t>
+        <w:t xml:space="preserve"> as below link:</w:t>
+      </w:r>
+    </w:p>
+    <w:p>
+      <w:pPr>
+        <w:pStyle w:val="ListParagraph"/>
+        <w:ind w:left="360"/>
+        <w:rPr>
+          <w:rFonts w:ascii="Times New Roman" w:hAnsi="Times New Roman" w:cs="Times New Roman"/>
+          <w:sz w:val="20"/>
+          <w:szCs w:val="20"/>
+        </w:rPr>
+      </w:pPr>
+      <w:r>
+        <w:rPr>
+          <w:rFonts w:ascii="Times New Roman" w:hAnsi="Times New Roman" w:cs="Times New Roman"/>
+          <w:sz w:val="20"/>
+          <w:szCs w:val="20"/>
+        </w:rPr>
+        <w:t>C:\Users\NayLA\Documents\SE25PT7SERIS\SERIS\MGMT\PLAN\PP\BASELINE</w:t>
+      </w:r>
+      <w:r>
+        <w:rPr>
+          <w:rFonts w:ascii="Times New Roman" w:hAnsi="Times New Roman" w:cs="Times New Roman"/>
+          <w:sz w:val="20"/>
+          <w:szCs w:val="20"/>
+        </w:rPr>
+        <w:t>\RAM_MRP.xlsx.</w:t>
       </w:r>
     </w:p>
     <w:p>
@@ -7308,9 +7399,9 @@
         </w:rPr>
         <w:drawing>
           <wp:inline distT="0" distB="0" distL="0" distR="0">
-            <wp:extent cx="5943600" cy="2478214"/>
+            <wp:extent cx="5943600" cy="2855208"/>
             <wp:effectExtent l="19050" t="0" r="0" b="0"/>
-            <wp:docPr id="2" name="Picture 1"/>
+            <wp:docPr id="4" name="Picture 2"/>
             <wp:cNvGraphicFramePr>
               <a:graphicFrameLocks xmlns:a="http://schemas.openxmlformats.org/drawingml/2006/main" noChangeAspect="1"/>
             </wp:cNvGraphicFramePr>
@@ -7318,7 +7409,7 @@
               <a:graphicData uri="http://schemas.openxmlformats.org/drawingml/2006/picture">
                 <pic:pic xmlns:pic="http://schemas.openxmlformats.org/drawingml/2006/picture">
                   <pic:nvPicPr>
-                    <pic:cNvPr id="0" name="Picture 1"/>
+                    <pic:cNvPr id="0" name="Picture 2"/>
                     <pic:cNvPicPr>
                       <a:picLocks noChangeAspect="1" noChangeArrowheads="1"/>
                     </pic:cNvPicPr>
@@ -7333,7 +7424,7 @@
                   <pic:spPr bwMode="auto">
                     <a:xfrm>
                       <a:off x="0" y="0"/>
-                      <a:ext cx="5943600" cy="2478214"/>
+                      <a:ext cx="5943600" cy="2855208"/>
                     </a:xfrm>
                     <a:prstGeom prst="rect">
                       <a:avLst/>
@@ -7704,7 +7795,6 @@
           <w:sz w:val="20"/>
           <w:szCs w:val="20"/>
         </w:rPr>
-        <w:lastRenderedPageBreak/>
         <w:t>Test Cases</w:t>
       </w:r>
     </w:p>
@@ -7760,7 +7850,15 @@
           <w:sz w:val="20"/>
           <w:szCs w:val="20"/>
         </w:rPr>
-        <w:t>described  in the below test specification</w:t>
+        <w:t xml:space="preserve">described </w:t>
+      </w:r>
+      <w:r>
+        <w:rPr>
+          <w:rFonts w:ascii="Times New Roman" w:hAnsi="Times New Roman" w:cs="Times New Roman"/>
+          <w:sz w:val="20"/>
+          <w:szCs w:val="20"/>
+        </w:rPr>
+        <w:t>in the below test specification</w:t>
       </w:r>
       <w:r>
         <w:rPr>
@@ -7824,7 +7922,7 @@
           <v:shape id="_x0000_i1025" type="#_x0000_t75" style="width:77.45pt;height:49.6pt" o:ole="">
             <v:imagedata r:id="rId10" o:title=""/>
           </v:shape>
-          <o:OLEObject Type="Embed" ProgID="Excel.Sheet.12" ShapeID="_x0000_i1025" DrawAspect="Icon" ObjectID="_1606589634" r:id="rId11"/>
+          <o:OLEObject Type="Embed" ProgID="Excel.Sheet.12" ShapeID="_x0000_i1025" DrawAspect="Icon" ObjectID="_1607000062" r:id="rId11"/>
         </w:object>
       </w:r>
     </w:p>
@@ -7946,6 +8044,7 @@
           <w:sz w:val="20"/>
           <w:szCs w:val="20"/>
         </w:rPr>
+        <w:lastRenderedPageBreak/>
         <w:drawing>
           <wp:inline distT="0" distB="0" distL="0" distR="0">
             <wp:extent cx="4711976" cy="5679317"/>
@@ -8411,6 +8510,7 @@
           <w:sz w:val="20"/>
           <w:szCs w:val="20"/>
         </w:rPr>
+        <w:lastRenderedPageBreak/>
         <w:tab/>
       </w:r>
       <w:r>
@@ -9367,7 +9467,6 @@
           <w:sz w:val="20"/>
           <w:szCs w:val="20"/>
         </w:rPr>
-        <w:lastRenderedPageBreak/>
         <w:t>System Test Level</w:t>
       </w:r>
     </w:p>
@@ -9623,6 +9722,7 @@
           <w:sz w:val="20"/>
           <w:szCs w:val="20"/>
         </w:rPr>
+        <w:lastRenderedPageBreak/>
         <w:tab/>
         <w:t xml:space="preserve">Consider regression testing (renewed testing in the future changes to verify that modifications have not </w:t>
       </w:r>
@@ -10282,7 +10382,6 @@
           <w:sz w:val="24"/>
           <w:szCs w:val="24"/>
         </w:rPr>
-        <w:lastRenderedPageBreak/>
         <w:tab/>
       </w:r>
       <w:r>
@@ -11742,7 +11841,6 @@
           <w:sz w:val="24"/>
           <w:szCs w:val="24"/>
         </w:rPr>
-        <w:lastRenderedPageBreak/>
         <w:t>Test Metrics</w:t>
       </w:r>
     </w:p>
@@ -11988,7 +12086,16 @@
                 <w:sz w:val="20"/>
                 <w:szCs w:val="20"/>
               </w:rPr>
-              <w:t>To report on Pass, Fail, Total defects, highlight Showstopper/ Critical defects</w:t>
+              <w:t xml:space="preserve">To report on Pass, Fail, Total defects, highlight Showstopper/ </w:t>
+            </w:r>
+            <w:r>
+              <w:rPr>
+                <w:rFonts w:ascii="Times New Roman" w:hAnsi="Times New Roman" w:cs="Times New Roman"/>
+                <w:sz w:val="20"/>
+                <w:szCs w:val="20"/>
+              </w:rPr>
+              <w:lastRenderedPageBreak/>
+              <w:t>Critical defects</w:t>
             </w:r>
           </w:p>
         </w:tc>
@@ -12012,6 +12119,7 @@
                 <w:sz w:val="20"/>
                 <w:szCs w:val="20"/>
               </w:rPr>
+              <w:lastRenderedPageBreak/>
               <w:t>Daily</w:t>
             </w:r>
           </w:p>
@@ -12039,6 +12147,7 @@
                 <w:sz w:val="20"/>
                 <w:szCs w:val="20"/>
               </w:rPr>
+              <w:lastRenderedPageBreak/>
               <w:t>Project Weekly Status report</w:t>
             </w:r>
           </w:p>
@@ -12215,7 +12324,15 @@
           <w:sz w:val="20"/>
           <w:szCs w:val="20"/>
         </w:rPr>
-        <w:t xml:space="preserve"> are dexcribed below:</w:t>
+        <w:t xml:space="preserve"> are des</w:t>
+      </w:r>
+      <w:r>
+        <w:rPr>
+          <w:rFonts w:ascii="Times New Roman" w:hAnsi="Times New Roman" w:cs="Times New Roman"/>
+          <w:sz w:val="20"/>
+          <w:szCs w:val="20"/>
+        </w:rPr>
+        <w:t>cribed below:</w:t>
       </w:r>
     </w:p>
     <w:p>
@@ -12426,7 +12543,23 @@
           <w:sz w:val="20"/>
           <w:szCs w:val="20"/>
         </w:rPr>
-        <w:t>for the SW test activities are dexcribed below:</w:t>
+        <w:t xml:space="preserve">for the </w:t>
+      </w:r>
+      <w:r>
+        <w:rPr>
+          <w:rFonts w:ascii="Times New Roman" w:hAnsi="Times New Roman" w:cs="Times New Roman"/>
+          <w:sz w:val="20"/>
+          <w:szCs w:val="20"/>
+        </w:rPr>
+        <w:t>SW test activities are des</w:t>
+      </w:r>
+      <w:r>
+        <w:rPr>
+          <w:rFonts w:ascii="Times New Roman" w:hAnsi="Times New Roman" w:cs="Times New Roman"/>
+          <w:sz w:val="20"/>
+          <w:szCs w:val="20"/>
+        </w:rPr>
+        <w:t>cribed below:</w:t>
       </w:r>
     </w:p>
     <w:p>
@@ -12667,7 +12800,23 @@
           <w:sz w:val="20"/>
           <w:szCs w:val="20"/>
         </w:rPr>
-        <w:t>AWS cloud-based IoT core and it relavant facilities will be used as backend server.</w:t>
+        <w:t xml:space="preserve">AWS </w:t>
+      </w:r>
+      <w:r>
+        <w:rPr>
+          <w:rFonts w:ascii="Times New Roman" w:hAnsi="Times New Roman" w:cs="Times New Roman"/>
+          <w:sz w:val="20"/>
+          <w:szCs w:val="20"/>
+        </w:rPr>
+        <w:t>cloud-based IoT core and it rele</w:t>
+      </w:r>
+      <w:r>
+        <w:rPr>
+          <w:rFonts w:ascii="Times New Roman" w:hAnsi="Times New Roman" w:cs="Times New Roman"/>
+          <w:sz w:val="20"/>
+          <w:szCs w:val="20"/>
+        </w:rPr>
+        <w:t>vant facilities will be used as backend server.</w:t>
       </w:r>
     </w:p>
     <w:p>
@@ -13071,7 +13220,7 @@
             <w:i/>
             <w:noProof/>
           </w:rPr>
-          <w:t>12</w:t>
+          <w:t>13</w:t>
         </w:r>
         <w:r>
           <w:rPr>

</xml_diff>